<commit_message>
added get light color
</commit_message>
<xml_diff>
--- a/Tests.docx
+++ b/Tests.docx
@@ -10,15 +10,18 @@
           <w:numId w:val="2"/>
         </w:numPr>
         <w:ind w:left="0" w:firstLine="0"/>
-      </w:pPr>
-      <w:r>
-        <w:t>Surface/</w:t>
-      </w:r>
-      <w:proofErr w:type="spellStart"/>
-      <w:r>
-        <w:t>Span</w:t>
-      </w:r>
-      <w:proofErr w:type="spellEnd"/>
+        <w:rPr>
+          <w:rFonts w:hint="eastAsia"/>
+        </w:rPr>
+      </w:pPr>
+      <w:r>
+        <w:t>Surface</w:t>
+      </w:r>
+      <w:bookmarkStart w:id="0" w:name="_GoBack"/>
+      <w:bookmarkEnd w:id="0"/>
+      <w:r>
+        <w:t>/Span</w:t>
+      </w:r>
     </w:p>
     <w:p>
       <w:pPr>
@@ -26,33 +29,12 @@
           <w:ilvl w:val="0"/>
           <w:numId w:val="3"/>
         </w:numPr>
-      </w:pPr>
-      <w:r>
-        <w:t>Les réglettes Surface/</w:t>
-      </w:r>
-      <w:proofErr w:type="spellStart"/>
-      <w:r>
-        <w:t>Span</w:t>
-      </w:r>
-      <w:proofErr w:type="spellEnd"/>
-      <w:r>
-        <w:t xml:space="preserve"> contrôlent bien la surface et le </w:t>
-      </w:r>
-      <w:proofErr w:type="spellStart"/>
-      <w:r>
-        <w:t>span</w:t>
-      </w:r>
-      <w:proofErr w:type="spellEnd"/>
-      <w:r>
-        <w:t xml:space="preserve"> selon le </w:t>
-      </w:r>
-      <w:proofErr w:type="spellStart"/>
-      <w:r>
-        <w:t>Process</w:t>
-      </w:r>
-      <w:proofErr w:type="spellEnd"/>
-      <w:r>
-        <w:t xml:space="preserve"> Mode</w:t>
+        <w:rPr>
+          <w:rFonts w:hint="eastAsia"/>
+        </w:rPr>
+      </w:pPr>
+      <w:r>
+        <w:t>Les réglettes Surface/Span contrôlent bien la surface et le span selon le Process Mode</w:t>
       </w:r>
     </w:p>
     <w:p>
@@ -61,22 +43,13 @@
           <w:ilvl w:val="0"/>
           <w:numId w:val="3"/>
         </w:numPr>
-      </w:pPr>
-      <w:proofErr w:type="spellStart"/>
-      <w:proofErr w:type="gramStart"/>
-      <w:r>
-        <w:t>link</w:t>
-      </w:r>
-      <w:proofErr w:type="spellEnd"/>
-      <w:proofErr w:type="gramEnd"/>
-      <w:r>
-        <w:t xml:space="preserve"> fonctionne bien pour la surface et le </w:t>
-      </w:r>
-      <w:proofErr w:type="spellStart"/>
-      <w:r>
-        <w:t>span</w:t>
-      </w:r>
-      <w:proofErr w:type="spellEnd"/>
+        <w:rPr>
+          <w:rFonts w:hint="eastAsia"/>
+        </w:rPr>
+      </w:pPr>
+      <w:r>
+        <w:t>link fonctionne bien pour la surface et le span</w:t>
+      </w:r>
     </w:p>
     <w:p>
       <w:pPr>
@@ -86,15 +59,13 @@
           <w:numId w:val="2"/>
         </w:numPr>
         <w:ind w:left="0" w:firstLine="0"/>
-      </w:pPr>
-      <w:r>
-        <w:t xml:space="preserve">Speaker </w:t>
-      </w:r>
-      <w:proofErr w:type="spellStart"/>
-      <w:r>
-        <w:t>attenuation</w:t>
-      </w:r>
-      <w:proofErr w:type="spellEnd"/>
+        <w:rPr>
+          <w:rFonts w:hint="eastAsia"/>
+        </w:rPr>
+      </w:pPr>
+      <w:r>
+        <w:t>Speaker attenuation</w:t>
+      </w:r>
     </w:p>
     <w:p>
       <w:pPr>
@@ -102,14 +73,12 @@
           <w:ilvl w:val="0"/>
           <w:numId w:val="4"/>
         </w:numPr>
-      </w:pPr>
-      <w:proofErr w:type="gramStart"/>
-      <w:r>
-        <w:t>mute</w:t>
-      </w:r>
-      <w:proofErr w:type="gramEnd"/>
-      <w:r>
-        <w:t xml:space="preserve"> fonctionne pour chaque source</w:t>
+        <w:rPr>
+          <w:rFonts w:hint="eastAsia"/>
+        </w:rPr>
+      </w:pPr>
+      <w:r>
+        <w:t>mute fonctionne pour chaque source</w:t>
       </w:r>
     </w:p>
     <w:p>
@@ -118,16 +87,12 @@
           <w:ilvl w:val="0"/>
           <w:numId w:val="4"/>
         </w:numPr>
-      </w:pPr>
-      <w:proofErr w:type="spellStart"/>
-      <w:proofErr w:type="gramStart"/>
-      <w:r>
-        <w:t>slider</w:t>
-      </w:r>
-      <w:proofErr w:type="spellEnd"/>
-      <w:proofErr w:type="gramEnd"/>
-      <w:r>
-        <w:t xml:space="preserve"> d'atténuation fonctionne pour chaque source</w:t>
+        <w:rPr>
+          <w:rFonts w:hint="eastAsia"/>
+        </w:rPr>
+      </w:pPr>
+      <w:r>
+        <w:t>slider d'atténuation fonctionne pour chaque source</w:t>
       </w:r>
     </w:p>
     <w:p>
@@ -136,22 +101,12 @@
           <w:ilvl w:val="0"/>
           <w:numId w:val="4"/>
         </w:numPr>
-      </w:pPr>
-      <w:proofErr w:type="gramStart"/>
-      <w:r>
-        <w:t>les</w:t>
-      </w:r>
-      <w:proofErr w:type="gramEnd"/>
-      <w:r>
-        <w:t xml:space="preserve"> </w:t>
-      </w:r>
-      <w:proofErr w:type="spellStart"/>
-      <w:r>
-        <w:t>VU-mêtres</w:t>
-      </w:r>
-      <w:proofErr w:type="spellEnd"/>
-      <w:r>
-        <w:t xml:space="preserve"> fonctionnent correctement</w:t>
+        <w:rPr>
+          <w:rFonts w:hint="eastAsia"/>
+        </w:rPr>
+      </w:pPr>
+      <w:r>
+        <w:t>les VU-mêtres fonctionnent correctement</w:t>
       </w:r>
     </w:p>
     <w:p>
@@ -162,6 +117,9 @@
           <w:numId w:val="2"/>
         </w:numPr>
         <w:ind w:left="0" w:firstLine="0"/>
+        <w:rPr>
+          <w:rFonts w:hint="eastAsia"/>
+        </w:rPr>
       </w:pPr>
       <w:r>
         <w:t>Onglet Settings</w:t>
@@ -173,6 +131,9 @@
           <w:ilvl w:val="0"/>
           <w:numId w:val="5"/>
         </w:numPr>
+        <w:rPr>
+          <w:rFonts w:hint="eastAsia"/>
+        </w:rPr>
       </w:pPr>
       <w:r>
         <w:t>Chacune des contraintes de mouvement fonctionne correctement</w:t>
@@ -184,14 +145,12 @@
           <w:ilvl w:val="1"/>
           <w:numId w:val="5"/>
         </w:numPr>
-      </w:pPr>
-      <w:proofErr w:type="gramStart"/>
-      <w:r>
-        <w:t>lorsque</w:t>
-      </w:r>
-      <w:proofErr w:type="gramEnd"/>
-      <w:r>
-        <w:t xml:space="preserve"> le séquenceur est à l’arrêt</w:t>
+        <w:rPr>
+          <w:rFonts w:hint="eastAsia"/>
+        </w:rPr>
+      </w:pPr>
+      <w:r>
+        <w:t>lorsque le séquenceur est à l’arrêt</w:t>
       </w:r>
     </w:p>
     <w:p>
@@ -200,14 +159,12 @@
           <w:ilvl w:val="1"/>
           <w:numId w:val="5"/>
         </w:numPr>
-      </w:pPr>
-      <w:proofErr w:type="gramStart"/>
-      <w:r>
-        <w:t>en</w:t>
-      </w:r>
-      <w:proofErr w:type="gramEnd"/>
-      <w:r>
-        <w:t xml:space="preserve"> écriture d’automation</w:t>
+        <w:rPr>
+          <w:rFonts w:hint="eastAsia"/>
+        </w:rPr>
+      </w:pPr>
+      <w:r>
+        <w:t>en écriture d’automation</w:t>
       </w:r>
     </w:p>
     <w:p>
@@ -216,14 +173,12 @@
           <w:ilvl w:val="1"/>
           <w:numId w:val="5"/>
         </w:numPr>
-      </w:pPr>
-      <w:proofErr w:type="gramStart"/>
-      <w:r>
-        <w:t>en</w:t>
-      </w:r>
-      <w:proofErr w:type="gramEnd"/>
-      <w:r>
-        <w:t xml:space="preserve"> lecture sans automation</w:t>
+        <w:rPr>
+          <w:rFonts w:hint="eastAsia"/>
+        </w:rPr>
+      </w:pPr>
+      <w:r>
+        <w:t>en lecture sans automation</w:t>
       </w:r>
     </w:p>
     <w:p>
@@ -232,6 +187,9 @@
           <w:ilvl w:val="0"/>
           <w:numId w:val="5"/>
         </w:numPr>
+        <w:rPr>
+          <w:rFonts w:hint="eastAsia"/>
+        </w:rPr>
       </w:pPr>
       <w:r>
         <w:rPr>
@@ -243,10 +201,7 @@
         <w:t xml:space="preserve">Changer </w:t>
       </w:r>
       <w:r>
-        <w:t>de contrainte de mouvement fonctionne corre</w:t>
-      </w:r>
-      <w:r>
-        <w:t>ctement</w:t>
+        <w:t>de contrainte de mouvement fonctionne correctement</w:t>
       </w:r>
     </w:p>
     <w:p>
@@ -255,14 +210,12 @@
           <w:ilvl w:val="1"/>
           <w:numId w:val="5"/>
         </w:numPr>
-      </w:pPr>
-      <w:proofErr w:type="gramStart"/>
-      <w:r>
-        <w:t>lorsque</w:t>
-      </w:r>
-      <w:proofErr w:type="gramEnd"/>
-      <w:r>
-        <w:t xml:space="preserve"> le séquenceur est à l’arrêt</w:t>
+        <w:rPr>
+          <w:rFonts w:hint="eastAsia"/>
+        </w:rPr>
+      </w:pPr>
+      <w:r>
+        <w:t>lorsque le séquenceur est à l’arrêt</w:t>
       </w:r>
     </w:p>
     <w:p>
@@ -271,14 +224,12 @@
           <w:ilvl w:val="1"/>
           <w:numId w:val="5"/>
         </w:numPr>
-      </w:pPr>
-      <w:proofErr w:type="gramStart"/>
-      <w:r>
-        <w:t>durant</w:t>
-      </w:r>
-      <w:proofErr w:type="gramEnd"/>
-      <w:r>
-        <w:t xml:space="preserve"> l’écriture d’automation (devrait être bloquée)</w:t>
+        <w:rPr>
+          <w:rFonts w:hint="eastAsia"/>
+        </w:rPr>
+      </w:pPr>
+      <w:r>
+        <w:t>durant l’écriture d’automation (devrait être bloquée)</w:t>
       </w:r>
     </w:p>
     <w:p>
@@ -287,14 +238,12 @@
           <w:ilvl w:val="1"/>
           <w:numId w:val="5"/>
         </w:numPr>
-      </w:pPr>
-      <w:proofErr w:type="gramStart"/>
-      <w:r>
-        <w:t>durant</w:t>
-      </w:r>
-      <w:proofErr w:type="gramEnd"/>
-      <w:r>
-        <w:t xml:space="preserve"> la lecture sans automation (devrait être bloquée)</w:t>
+        <w:rPr>
+          <w:rFonts w:hint="eastAsia"/>
+        </w:rPr>
+      </w:pPr>
+      <w:r>
+        <w:t>durant la lecture sans automation (devrait être bloquée)</w:t>
       </w:r>
     </w:p>
     <w:p>
@@ -303,14 +252,12 @@
           <w:ilvl w:val="1"/>
           <w:numId w:val="5"/>
         </w:numPr>
-      </w:pPr>
-      <w:proofErr w:type="gramStart"/>
-      <w:r>
-        <w:t>durant</w:t>
-      </w:r>
-      <w:proofErr w:type="gramEnd"/>
-      <w:r>
-        <w:t xml:space="preserve"> la lecture d’une automation (devrait être bloquée)</w:t>
+        <w:rPr>
+          <w:rFonts w:hint="eastAsia"/>
+        </w:rPr>
+      </w:pPr>
+      <w:r>
+        <w:t>durant la lecture d’une automation (devrait être bloquée)</w:t>
       </w:r>
     </w:p>
     <w:p>
@@ -319,12 +266,12 @@
           <w:ilvl w:val="0"/>
           <w:numId w:val="5"/>
         </w:numPr>
-      </w:pPr>
-      <w:r>
-        <w:t>Input/Output mode affiche les bonnes option</w:t>
-      </w:r>
-      <w:r>
-        <w:t>s et fonctionne correctement</w:t>
+        <w:rPr>
+          <w:rFonts w:hint="eastAsia"/>
+        </w:rPr>
+      </w:pPr>
+      <w:r>
+        <w:t>Input/Output mode affiche les bonnes options et fonctionne correctement</w:t>
       </w:r>
     </w:p>
     <w:p>
@@ -333,22 +280,12 @@
           <w:ilvl w:val="1"/>
           <w:numId w:val="5"/>
         </w:numPr>
-      </w:pPr>
-      <w:proofErr w:type="gramStart"/>
-      <w:r>
-        <w:t>sous</w:t>
-      </w:r>
-      <w:proofErr w:type="gramEnd"/>
-      <w:r>
-        <w:t xml:space="preserve"> </w:t>
-      </w:r>
-      <w:proofErr w:type="spellStart"/>
-      <w:r>
-        <w:t>reaper</w:t>
-      </w:r>
-      <w:proofErr w:type="spellEnd"/>
-      <w:r>
-        <w:t>, tester AU, VST, VST3</w:t>
+        <w:rPr>
+          <w:rFonts w:hint="eastAsia"/>
+        </w:rPr>
+      </w:pPr>
+      <w:r>
+        <w:t>sous reaper, tester AU, VST, VST3</w:t>
       </w:r>
     </w:p>
     <w:p>
@@ -359,6 +296,9 @@
           <w:numId w:val="2"/>
         </w:numPr>
         <w:ind w:left="0" w:firstLine="0"/>
+        <w:rPr>
+          <w:rFonts w:hint="eastAsia"/>
+        </w:rPr>
       </w:pPr>
       <w:r>
         <w:t>Onglet Trajectoires</w:t>
@@ -370,6 +310,9 @@
           <w:ilvl w:val="0"/>
           <w:numId w:val="6"/>
         </w:numPr>
+        <w:rPr>
+          <w:rFonts w:hint="eastAsia"/>
+        </w:rPr>
       </w:pPr>
       <w:r>
         <w:t>Toutes les trajectoires, incluant tous les paramètres fonctionnent</w:t>
@@ -381,14 +324,12 @@
           <w:ilvl w:val="1"/>
           <w:numId w:val="6"/>
         </w:numPr>
-      </w:pPr>
-      <w:proofErr w:type="gramStart"/>
-      <w:r>
-        <w:t>seconds</w:t>
-      </w:r>
-      <w:proofErr w:type="gramEnd"/>
-      <w:r>
-        <w:t xml:space="preserve"> et beats per cycle fonctionnent tous les 2</w:t>
+        <w:rPr>
+          <w:rFonts w:hint="eastAsia"/>
+        </w:rPr>
+      </w:pPr>
+      <w:r>
+        <w:t>seconds et beats per cycle fonctionnent tous les 2</w:t>
       </w:r>
     </w:p>
     <w:p>
@@ -397,17 +338,12 @@
           <w:ilvl w:val="1"/>
           <w:numId w:val="6"/>
         </w:numPr>
-      </w:pPr>
-      <w:proofErr w:type="gramStart"/>
-      <w:r>
-        <w:t>les</w:t>
-      </w:r>
-      <w:proofErr w:type="gramEnd"/>
-      <w:r>
-        <w:t xml:space="preserve"> trajectoires avec plusieurs sources fonctionnent en</w:t>
-      </w:r>
-      <w:r>
-        <w:t xml:space="preserve"> écriture et en lecture</w:t>
+        <w:rPr>
+          <w:rFonts w:hint="eastAsia"/>
+        </w:rPr>
+      </w:pPr>
+      <w:r>
+        <w:t>les trajectoires avec plusieurs sources fonctionnent en écriture et en lecture</w:t>
       </w:r>
     </w:p>
     <w:p>
@@ -416,6 +352,9 @@
           <w:ilvl w:val="0"/>
           <w:numId w:val="6"/>
         </w:numPr>
+        <w:rPr>
+          <w:rFonts w:hint="eastAsia"/>
+        </w:rPr>
       </w:pPr>
       <w:r>
         <w:t>Set end point (bouton et boites de texte) fonctionne correctement</w:t>
@@ -427,14 +366,12 @@
           <w:ilvl w:val="1"/>
           <w:numId w:val="6"/>
         </w:numPr>
-      </w:pPr>
-      <w:proofErr w:type="gramStart"/>
-      <w:r>
-        <w:t>spirale</w:t>
-      </w:r>
-      <w:proofErr w:type="gramEnd"/>
-      <w:r>
-        <w:t> : avec un end point qui est plus près du centre vs plus loin du centre que le point courant</w:t>
+        <w:rPr>
+          <w:rFonts w:hint="eastAsia"/>
+        </w:rPr>
+      </w:pPr>
+      <w:r>
+        <w:t>spirale : avec un end point qui est plus près du centre vs plus loin du centre que le point courant</w:t>
       </w:r>
     </w:p>
     <w:p>
@@ -443,25 +380,12 @@
           <w:ilvl w:val="1"/>
           <w:numId w:val="6"/>
         </w:numPr>
-      </w:pPr>
-      <w:proofErr w:type="gramStart"/>
-      <w:r>
-        <w:t>pendule</w:t>
-      </w:r>
-      <w:proofErr w:type="gramEnd"/>
-      <w:r>
-        <w:t> : ligne exactement verticale (</w:t>
-      </w:r>
-      <w:proofErr w:type="spellStart"/>
-      <w:r>
-        <w:t>e.g</w:t>
-      </w:r>
-      <w:proofErr w:type="spellEnd"/>
-      <w:r>
-        <w:t xml:space="preserve">., 90deg à 270deg) </w:t>
-      </w:r>
-      <w:r>
-        <w:t>couvrant la totalité du cercle extérieur fonctionne</w:t>
+        <w:rPr>
+          <w:rFonts w:hint="eastAsia"/>
+        </w:rPr>
+      </w:pPr>
+      <w:r>
+        <w:t>pendule : ligne exactement verticale (e.g., 90deg à 270deg) couvrant la totalité du cercle extérieur fonctionne</w:t>
       </w:r>
     </w:p>
     <w:p>
@@ -470,6 +394,9 @@
           <w:ilvl w:val="1"/>
           <w:numId w:val="6"/>
         </w:numPr>
+        <w:rPr>
+          <w:rFonts w:hint="eastAsia"/>
+        </w:rPr>
       </w:pPr>
       <w:r>
         <w:t>Reset end point fonctionne correctement</w:t>
@@ -483,6 +410,9 @@
           <w:numId w:val="2"/>
         </w:numPr>
         <w:ind w:left="0" w:firstLine="0"/>
+        <w:rPr>
+          <w:rFonts w:hint="eastAsia"/>
+        </w:rPr>
       </w:pPr>
       <w:r>
         <w:t>Onglet Sources et Speakers</w:t>
@@ -494,6 +424,9 @@
           <w:ilvl w:val="0"/>
           <w:numId w:val="7"/>
         </w:numPr>
+        <w:rPr>
+          <w:rFonts w:hint="eastAsia"/>
+        </w:rPr>
       </w:pPr>
       <w:r>
         <w:t>Il est possible d’utiliser le Source/speaker placement pour placer les sources/speakers</w:t>
@@ -505,17 +438,12 @@
           <w:ilvl w:val="0"/>
           <w:numId w:val="7"/>
         </w:numPr>
-      </w:pPr>
-      <w:proofErr w:type="gramStart"/>
-      <w:r>
-        <w:t>il</w:t>
-      </w:r>
-      <w:proofErr w:type="gramEnd"/>
-      <w:r>
-        <w:t xml:space="preserve"> est possible de déplacer une source/speaker pa</w:t>
-      </w:r>
-      <w:r>
-        <w:t>rticulier avec les boite de texte Ray et Angle</w:t>
+        <w:rPr>
+          <w:rFonts w:hint="eastAsia"/>
+        </w:rPr>
+      </w:pPr>
+      <w:r>
+        <w:t>il est possible de déplacer une source/speaker particulier avec les boite de texte Ray et Angle</w:t>
       </w:r>
     </w:p>
     <w:p>
@@ -524,6 +452,9 @@
           <w:ilvl w:val="0"/>
           <w:numId w:val="7"/>
         </w:numPr>
+        <w:rPr>
+          <w:rFonts w:hint="eastAsia"/>
+        </w:rPr>
       </w:pPr>
       <w:r>
         <w:t>Les boites de texte Ray et Angles se mettent à jour lorsqu’on déplace la source/speaker sélectionné/e</w:t>
@@ -537,6 +468,9 @@
           <w:numId w:val="2"/>
         </w:numPr>
         <w:ind w:left="0" w:firstLine="0"/>
+        <w:rPr>
+          <w:rFonts w:hint="eastAsia"/>
+        </w:rPr>
       </w:pPr>
       <w:r>
         <w:t>Interfaces</w:t>
@@ -548,6 +482,9 @@
           <w:ilvl w:val="0"/>
           <w:numId w:val="8"/>
         </w:numPr>
+        <w:rPr>
+          <w:rFonts w:hint="eastAsia"/>
+        </w:rPr>
       </w:pPr>
       <w:r>
         <w:t>Tester chacune des interfaces</w:t>
@@ -560,6 +497,9 @@
           <w:ilvl w:val="0"/>
           <w:numId w:val="0"/>
         </w:numPr>
+        <w:rPr>
+          <w:rFonts w:hint="eastAsia"/>
+        </w:rPr>
       </w:pPr>
       <w:r>
         <w:br w:type="page"/>
@@ -573,6 +513,9 @@
           <w:numId w:val="2"/>
         </w:numPr>
         <w:ind w:left="0" w:firstLine="0"/>
+        <w:rPr>
+          <w:rFonts w:hint="eastAsia"/>
+        </w:rPr>
       </w:pPr>
       <w:r>
         <w:lastRenderedPageBreak/>
@@ -585,20 +528,12 @@
           <w:ilvl w:val="0"/>
           <w:numId w:val="9"/>
         </w:numPr>
-      </w:pPr>
-      <w:r>
-        <w:t>Écrire une automation à plusieurs sources. St</w:t>
-      </w:r>
-      <w:r>
-        <w:t xml:space="preserve">opper le séquenceur, et déplacer le curseur de playback sur l'automation. S'assurer que toutes les positions de sources sont mises à jour et les informations </w:t>
-      </w:r>
-      <w:proofErr w:type="spellStart"/>
-      <w:r>
-        <w:t>sour</w:t>
-      </w:r>
-      <w:proofErr w:type="spellEnd"/>
-      <w:r>
-        <w:t xml:space="preserve"> l'onglet source.</w:t>
+        <w:rPr>
+          <w:rFonts w:hint="eastAsia"/>
+        </w:rPr>
+      </w:pPr>
+      <w:r>
+        <w:t>Écrire une automation à plusieurs sources. Stopper le séquenceur, et déplacer le curseur de playback sur l'automation. S'assurer que toutes les positions de sources sont mises à jour et les informations sour l'onglet source.</w:t>
       </w:r>
     </w:p>
     <w:p>
@@ -607,20 +542,12 @@
           <w:ilvl w:val="0"/>
           <w:numId w:val="9"/>
         </w:numPr>
-      </w:pPr>
-      <w:r>
-        <w:t xml:space="preserve">Écrire de très longues trajectoires (5 </w:t>
-      </w:r>
-      <w:proofErr w:type="gramStart"/>
-      <w:r>
-        <w:t>min?</w:t>
-      </w:r>
-      <w:proofErr w:type="gramEnd"/>
-      <w:r>
-        <w:t>), même avec beaucoup de sources(</w:t>
-      </w:r>
-      <w:r>
-        <w:t>?)</w:t>
+        <w:rPr>
+          <w:rFonts w:hint="eastAsia"/>
+        </w:rPr>
+      </w:pPr>
+      <w:r>
+        <w:t>Écrire de très longues trajectoires (5 min?), même avec beaucoup de sources(?)</w:t>
       </w:r>
     </w:p>
     <w:p>
@@ -629,14 +556,12 @@
           <w:ilvl w:val="1"/>
           <w:numId w:val="9"/>
         </w:numPr>
-      </w:pPr>
-      <w:proofErr w:type="gramStart"/>
-      <w:r>
-        <w:t>longues</w:t>
-      </w:r>
-      <w:proofErr w:type="gramEnd"/>
-      <w:r>
-        <w:t xml:space="preserve"> automations manuelles</w:t>
+        <w:rPr>
+          <w:rFonts w:hint="eastAsia"/>
+        </w:rPr>
+      </w:pPr>
+      <w:r>
+        <w:t>longues automations manuelles</w:t>
       </w:r>
     </w:p>
     <w:p>
@@ -645,14 +570,12 @@
           <w:ilvl w:val="1"/>
           <w:numId w:val="9"/>
         </w:numPr>
-      </w:pPr>
-      <w:proofErr w:type="gramStart"/>
-      <w:r>
-        <w:t>longues</w:t>
-      </w:r>
-      <w:proofErr w:type="gramEnd"/>
-      <w:r>
-        <w:t xml:space="preserve"> trajectoires</w:t>
+        <w:rPr>
+          <w:rFonts w:hint="eastAsia"/>
+        </w:rPr>
+      </w:pPr>
+      <w:r>
+        <w:t>longues trajectoires</w:t>
       </w:r>
     </w:p>
     <w:p>
@@ -661,6 +584,9 @@
           <w:ilvl w:val="0"/>
           <w:numId w:val="9"/>
         </w:numPr>
+        <w:rPr>
+          <w:rFonts w:hint="eastAsia"/>
+        </w:rPr>
       </w:pPr>
       <w:r>
         <w:t xml:space="preserve">Refaire étape précédente avec 8 sources indépendantes (8 automations différentes simultanées) </w:t>
@@ -672,6 +598,9 @@
           <w:ilvl w:val="1"/>
           <w:numId w:val="9"/>
         </w:numPr>
+        <w:rPr>
+          <w:rFonts w:hint="eastAsia"/>
+        </w:rPr>
       </w:pPr>
       <w:r>
         <w:t>Variation</w:t>
@@ -685,64 +614,12 @@
       <w:r>
         <w:t>: faire la m</w:t>
       </w:r>
-      <w:proofErr w:type="spellStart"/>
       <w:r>
         <w:rPr>
           <w:lang w:val="fr-CA"/>
         </w:rPr>
-        <w:t>ême</w:t>
-      </w:r>
-      <w:proofErr w:type="spellEnd"/>
-      <w:r>
-        <w:rPr>
-          <w:lang w:val="fr-CA"/>
-        </w:rPr>
-        <w:t xml:space="preserve"> chose avec trajectoire </w:t>
-      </w:r>
-      <w:proofErr w:type="spellStart"/>
-      <w:r>
-        <w:rPr>
-          <w:lang w:val="fr-CA"/>
-        </w:rPr>
-        <w:t>random</w:t>
-      </w:r>
-      <w:proofErr w:type="spellEnd"/>
-      <w:r>
-        <w:rPr>
-          <w:lang w:val="fr-CA"/>
-        </w:rPr>
-        <w:t xml:space="preserve"> </w:t>
-      </w:r>
-      <w:proofErr w:type="spellStart"/>
-      <w:r>
-        <w:rPr>
-          <w:lang w:val="fr-CA"/>
-        </w:rPr>
-        <w:t>target</w:t>
-      </w:r>
-      <w:proofErr w:type="spellEnd"/>
-      <w:r>
-        <w:rPr>
-          <w:lang w:val="fr-CA"/>
-        </w:rPr>
-        <w:t xml:space="preserve">, force </w:t>
-      </w:r>
-      <w:proofErr w:type="spellStart"/>
-      <w:r>
-        <w:rPr>
-          <w:lang w:val="fr-CA"/>
-        </w:rPr>
-        <w:t>separate</w:t>
-      </w:r>
-      <w:proofErr w:type="spellEnd"/>
-      <w:r>
-        <w:rPr>
-          <w:lang w:val="fr-CA"/>
-        </w:rPr>
-        <w:t xml:space="preserve"> automation, 8 sources</w:t>
-      </w:r>
-      <w:bookmarkStart w:id="0" w:name="_GoBack"/>
-      <w:bookmarkEnd w:id="0"/>
+        <w:t>ême chose avec trajectoire random target, force separate automation, 8 sources</w:t>
+      </w:r>
     </w:p>
     <w:p>
       <w:pPr>
@@ -750,25 +627,12 @@
           <w:ilvl w:val="0"/>
           <w:numId w:val="9"/>
         </w:numPr>
-      </w:pPr>
-      <w:r>
-        <w:t xml:space="preserve">Il est possible d’ouvrir des </w:t>
-      </w:r>
-      <w:proofErr w:type="spellStart"/>
-      <w:r>
-        <w:t>presets</w:t>
-      </w:r>
-      <w:proofErr w:type="spellEnd"/>
-      <w:r>
-        <w:t xml:space="preserve"> de la (</w:t>
-      </w:r>
-      <w:proofErr w:type="gramStart"/>
-      <w:r>
-        <w:t>les?</w:t>
-      </w:r>
-      <w:proofErr w:type="gramEnd"/>
-      <w:r>
-        <w:t>) version</w:t>
+        <w:rPr>
+          <w:rFonts w:hint="eastAsia"/>
+        </w:rPr>
+      </w:pPr>
+      <w:r>
+        <w:t>Il est possible d’ouvrir des presets de la (les?) version</w:t>
       </w:r>
       <w:bookmarkStart w:id="1" w:name="__DdeLink__11_402567630"/>
       <w:r>
@@ -785,6 +649,9 @@
           <w:ilvl w:val="0"/>
           <w:numId w:val="9"/>
         </w:numPr>
+        <w:rPr>
+          <w:rFonts w:hint="eastAsia"/>
+        </w:rPr>
       </w:pPr>
     </w:p>
     <w:sectPr>
@@ -1846,7 +1713,7 @@
     </w:rPrDefault>
     <w:pPrDefault/>
   </w:docDefaults>
-  <w:latentStyles w:defLockedState="0" w:defUIPriority="99" w:defSemiHidden="0" w:defUnhideWhenUsed="0" w:defQFormat="0" w:count="380">
+  <w:latentStyles w:defLockedState="0" w:defUIPriority="99" w:defSemiHidden="0" w:defUnhideWhenUsed="0" w:defQFormat="0" w:count="382">
     <w:lsdException w:name="Normal" w:uiPriority="0" w:qFormat="1"/>
     <w:lsdException w:name="heading 1" w:uiPriority="9" w:qFormat="1"/>
     <w:lsdException w:name="heading 2" w:semiHidden="1" w:uiPriority="9" w:unhideWhenUsed="1" w:qFormat="1"/>
@@ -1952,7 +1819,6 @@
     <w:lsdException w:name="HTML Sample" w:semiHidden="1" w:unhideWhenUsed="1"/>
     <w:lsdException w:name="HTML Typewriter" w:semiHidden="1" w:unhideWhenUsed="1"/>
     <w:lsdException w:name="HTML Variable" w:semiHidden="1" w:unhideWhenUsed="1"/>
-    <w:lsdException w:name="Normal Table" w:semiHidden="1" w:unhideWhenUsed="1"/>
     <w:lsdException w:name="annotation subject" w:semiHidden="1" w:unhideWhenUsed="1"/>
     <w:lsdException w:name="No List" w:semiHidden="1" w:unhideWhenUsed="1"/>
     <w:lsdException w:name="Outline List 1" w:semiHidden="1" w:unhideWhenUsed="1"/>
@@ -1998,11 +1864,9 @@
     <w:lsdException w:name="Table Subtle 1" w:semiHidden="1" w:unhideWhenUsed="1"/>
     <w:lsdException w:name="Table Subtle 2" w:semiHidden="1" w:unhideWhenUsed="1"/>
     <w:lsdException w:name="Table Web 1" w:semiHidden="1" w:unhideWhenUsed="1"/>
-    <w:lsdException w:name="Table Web 2" w:semiHidden="1" w:unhideWhenUsed="1"/>
     <w:lsdException w:name="Table Web 3" w:semiHidden="1" w:unhideWhenUsed="1"/>
     <w:lsdException w:name="Balloon Text" w:semiHidden="1" w:unhideWhenUsed="1"/>
     <w:lsdException w:name="Table Grid" w:uiPriority="39"/>
-    <w:lsdException w:name="Table Theme" w:semiHidden="1" w:unhideWhenUsed="1"/>
     <w:lsdException w:name="Note Level 1" w:semiHidden="1" w:unhideWhenUsed="1"/>
     <w:lsdException w:name="Note Level 2" w:semiHidden="1" w:unhideWhenUsed="1"/>
     <w:lsdException w:name="Note Level 3" w:semiHidden="1" w:unhideWhenUsed="1"/>
@@ -2227,6 +2091,8 @@
     <w:lsdException w:name="List Table 5 Dark Accent 6" w:uiPriority="50"/>
     <w:lsdException w:name="List Table 6 Colorful Accent 6" w:uiPriority="51"/>
     <w:lsdException w:name="List Table 7 Colorful Accent 6" w:uiPriority="52"/>
+    <w:lsdException w:name="Mention" w:semiHidden="1" w:unhideWhenUsed="1"/>
+    <w:lsdException w:name="Smart Hyperlink" w:semiHidden="1" w:unhideWhenUsed="1"/>
   </w:latentStyles>
   <w:style w:type="paragraph" w:default="1" w:styleId="Normal">
     <w:name w:val="Normal"/>

</xml_diff>